<commit_message>
Update of the visual effects
We have improved in class some of the sections this test case included.
</commit_message>
<xml_diff>
--- a/Docs/Testing_plan/FR021 && FR010_scenery && visualEffects.docx
+++ b/Docs/Testing_plan/FR021 && FR010_scenery && visualEffects.docx
@@ -49,12 +49,21 @@
     </w:p>
     <w:p>
       <w:r>
-        <w:t>This test case involves “FR008” (Tutorial), “FR003” (Levels), “FR009” legs, “FR004” (</w:t>
-      </w:r>
-      <w:r>
-        <w:rPr>
-          <w:u w:val="single"/>
-        </w:rPr>
+        <w:t xml:space="preserve">This test case involves “FR008” (Tutorial), “FR003” (Levels), “FR009” </w:t>
+      </w:r>
+      <w:r>
+        <w:t>(L</w:t>
+      </w:r>
+      <w:r>
+        <w:t>egs</w:t>
+      </w:r>
+      <w:r>
+        <w:t>)</w:t>
+      </w:r>
+      <w:r>
+        <w:t>, “FR004” (</w:t>
+      </w:r>
+      <w:r>
         <w:t>Obstacles</w:t>
       </w:r>
       <w:r>
@@ -116,7 +125,10 @@
     <w:p>
       <w:r>
         <w:tab/>
-        <w:t>The user is in the level, and it has been already properly implemented.</w:t>
+        <w:t>The user is in the level</w:t>
+      </w:r>
+      <w:r>
+        <w:t>.</w:t>
       </w:r>
     </w:p>
     <w:p>
@@ -128,16 +140,19 @@
     <w:p>
       <w:r>
         <w:tab/>
-        <w:t xml:space="preserve">The assets associated with the </w:t>
-      </w:r>
-      <w:r>
-        <w:rPr>
-          <w:u w:val="single"/>
-        </w:rPr>
-        <w:t>obstacles</w:t>
-      </w:r>
-      <w:r>
-        <w:t xml:space="preserve"> and scenery have been already designed.</w:t>
+        <w:t>The asset</w:t>
+      </w:r>
+      <w:r>
+        <w:t>s</w:t>
+      </w:r>
+      <w:r>
+        <w:t xml:space="preserve"> associated with the </w:t>
+      </w:r>
+      <w:r>
+        <w:t xml:space="preserve">obstacles </w:t>
+      </w:r>
+      <w:r>
+        <w:t>and scenery have been already designed.</w:t>
       </w:r>
     </w:p>
     <w:p>
@@ -250,24 +265,6 @@
       </w:r>
       <w:r>
         <w:t xml:space="preserve"> making sure the scenery is updated every time we move up legs.</w:t>
-      </w:r>
-    </w:p>
-    <w:p>
-      <w:pPr>
-        <w:pStyle w:val="ListParagraph"/>
-        <w:numPr>
-          <w:ilvl w:val="0"/>
-          <w:numId w:val="2"/>
-        </w:numPr>
-      </w:pPr>
-      <w:r>
-        <w:t xml:space="preserve">Verify all the previous steps for </w:t>
-      </w:r>
-      <w:r>
-        <w:t>the</w:t>
-      </w:r>
-      <w:r>
-        <w:t xml:space="preserve"> three legs.</w:t>
       </w:r>
     </w:p>
     <w:p>

</xml_diff>